<commit_message>
Part 2 [8]: Added MenuButtons, Updated Assets
</commit_message>
<xml_diff>
--- a/MNaruse_GameDesignDocument.docx
+++ b/MNaruse_GameDesignDocument.docx
@@ -816,14 +816,7 @@
           <w:i/>
           <w:iCs/>
         </w:rPr>
-        <w:t xml:space="preserve">* </w:t>
-      </w:r>
-      <w:r>
-        <w:rPr>
-          <w:i/>
-          <w:iCs/>
-        </w:rPr>
-        <w:t>Parted ways with Group, now working individually</w:t>
+        <w:t>* Parted ways with Group, now working individually</w:t>
       </w:r>
     </w:p>
     <w:p>
@@ -1086,18 +1079,321 @@
     </w:p>
     <w:p>
       <w:pPr>
-        <w:pBdr>
-          <w:top w:val="nil"/>
-          <w:left w:val="nil"/>
-          <w:bottom w:val="nil"/>
-          <w:right w:val="nil"/>
-          <w:between w:val="nil"/>
-        </w:pBdr>
-        <w:rPr>
-          <w:sz w:val="24"/>
-          <w:szCs w:val="24"/>
-        </w:rPr>
-      </w:pPr>
+        <w:spacing w:after="0"/>
+      </w:pPr>
+    </w:p>
+    <w:p>
+      <w:pPr>
+        <w:spacing w:after="0"/>
+        <w:rPr>
+          <w:sz w:val="24"/>
+          <w:szCs w:val="24"/>
+          <w:u w:val="single"/>
+        </w:rPr>
+      </w:pPr>
+      <w:r>
+        <w:rPr>
+          <w:sz w:val="24"/>
+          <w:szCs w:val="24"/>
+          <w:u w:val="single"/>
+        </w:rPr>
+        <w:t>July 14</w:t>
+      </w:r>
+      <w:r>
+        <w:rPr>
+          <w:sz w:val="24"/>
+          <w:szCs w:val="24"/>
+          <w:u w:val="single"/>
+          <w:vertAlign w:val="superscript"/>
+        </w:rPr>
+        <w:t>th</w:t>
+      </w:r>
+      <w:r>
+        <w:rPr>
+          <w:sz w:val="24"/>
+          <w:szCs w:val="24"/>
+          <w:u w:val="single"/>
+        </w:rPr>
+        <w:t>, 2020</w:t>
+      </w:r>
+    </w:p>
+    <w:p>
+      <w:pPr>
+        <w:spacing w:after="0"/>
+      </w:pPr>
+      <w:r>
+        <w:rPr>
+          <w:b/>
+          <w:bCs/>
+          <w:u w:val="single"/>
+        </w:rPr>
+        <w:t>Code</w:t>
+      </w:r>
+    </w:p>
+    <w:p>
+      <w:pPr>
+        <w:pStyle w:val="ListParagraph"/>
+        <w:numPr>
+          <w:ilvl w:val="0"/>
+          <w:numId w:val="2"/>
+        </w:numPr>
+        <w:spacing w:after="0"/>
+      </w:pPr>
+      <w:r>
+        <w:t xml:space="preserve">Cleaned up </w:t>
+      </w:r>
+      <w:proofErr w:type="spellStart"/>
+      <w:proofErr w:type="gramStart"/>
+      <w:r>
+        <w:t>GetBulletColour</w:t>
+      </w:r>
+      <w:proofErr w:type="spellEnd"/>
+      <w:r>
+        <w:t>(</w:t>
+      </w:r>
+      <w:proofErr w:type="gramEnd"/>
+      <w:r>
+        <w:t>)</w:t>
+      </w:r>
+      <w:r>
+        <w:t xml:space="preserve"> logic</w:t>
+      </w:r>
+    </w:p>
+    <w:p>
+      <w:pPr>
+        <w:pStyle w:val="ListParagraph"/>
+        <w:numPr>
+          <w:ilvl w:val="0"/>
+          <w:numId w:val="2"/>
+        </w:numPr>
+        <w:spacing w:after="0"/>
+      </w:pPr>
+      <w:r>
+        <w:t>Added Placeholder Enemy Sprites</w:t>
+      </w:r>
+    </w:p>
+    <w:p>
+      <w:pPr>
+        <w:pStyle w:val="ListParagraph"/>
+        <w:numPr>
+          <w:ilvl w:val="0"/>
+          <w:numId w:val="2"/>
+        </w:numPr>
+        <w:spacing w:after="0"/>
+      </w:pPr>
+      <w:r>
+        <w:t>Collision Detection working</w:t>
+      </w:r>
+    </w:p>
+    <w:p>
+      <w:pPr>
+        <w:pStyle w:val="ListParagraph"/>
+        <w:numPr>
+          <w:ilvl w:val="1"/>
+          <w:numId w:val="2"/>
+        </w:numPr>
+        <w:spacing w:after="0"/>
+      </w:pPr>
+      <w:r>
+        <w:t xml:space="preserve">Logic contained within </w:t>
+      </w:r>
+      <w:proofErr w:type="spellStart"/>
+      <w:proofErr w:type="gramStart"/>
+      <w:r>
+        <w:t>CheckHitbox</w:t>
+      </w:r>
+      <w:proofErr w:type="spellEnd"/>
+      <w:r>
+        <w:t>(</w:t>
+      </w:r>
+      <w:proofErr w:type="gramEnd"/>
+      <w:r>
+        <w:t xml:space="preserve">) in </w:t>
+      </w:r>
+      <w:proofErr w:type="spellStart"/>
+      <w:r>
+        <w:t>GameObject</w:t>
+      </w:r>
+      <w:proofErr w:type="spellEnd"/>
+      <w:r>
+        <w:t xml:space="preserve"> class</w:t>
+      </w:r>
+    </w:p>
+    <w:p>
+      <w:pPr>
+        <w:pStyle w:val="ListParagraph"/>
+        <w:numPr>
+          <w:ilvl w:val="2"/>
+          <w:numId w:val="2"/>
+        </w:numPr>
+        <w:spacing w:after="0"/>
+      </w:pPr>
+      <w:r>
+        <w:rPr>
+          <w:i/>
+          <w:iCs/>
+        </w:rPr>
+        <w:t xml:space="preserve">If given points X &amp; Y are within the </w:t>
+      </w:r>
+      <w:proofErr w:type="spellStart"/>
+      <w:r>
+        <w:rPr>
+          <w:i/>
+          <w:iCs/>
+        </w:rPr>
+        <w:t>GameObject’s</w:t>
+      </w:r>
+      <w:proofErr w:type="spellEnd"/>
+      <w:r>
+        <w:rPr>
+          <w:i/>
+          <w:iCs/>
+        </w:rPr>
+        <w:t xml:space="preserve"> bitmap area, then return True. Else False.</w:t>
+      </w:r>
+    </w:p>
+    <w:p>
+      <w:pPr>
+        <w:pStyle w:val="ListParagraph"/>
+        <w:numPr>
+          <w:ilvl w:val="0"/>
+          <w:numId w:val="2"/>
+        </w:numPr>
+        <w:spacing w:after="0"/>
+        <w:rPr>
+          <w:strike/>
+        </w:rPr>
+      </w:pPr>
+      <w:r>
+        <w:rPr>
+          <w:strike/>
+        </w:rPr>
+        <w:t>Possibly remove Enemy Class</w:t>
+      </w:r>
+    </w:p>
+    <w:p>
+      <w:pPr>
+        <w:pStyle w:val="ListParagraph"/>
+        <w:numPr>
+          <w:ilvl w:val="1"/>
+          <w:numId w:val="2"/>
+        </w:numPr>
+        <w:spacing w:after="0"/>
+      </w:pPr>
+      <w:r>
+        <w:t>Alien Class extends Enemy Class</w:t>
+      </w:r>
+    </w:p>
+    <w:p>
+      <w:pPr>
+        <w:pStyle w:val="ListParagraph"/>
+        <w:numPr>
+          <w:ilvl w:val="0"/>
+          <w:numId w:val="2"/>
+        </w:numPr>
+        <w:spacing w:after="0"/>
+      </w:pPr>
+      <w:r>
+        <w:rPr>
+          <w:b/>
+          <w:bCs/>
+        </w:rPr>
+        <w:t>To Do</w:t>
+      </w:r>
+      <w:r>
+        <w:t>: Reorganize logic to better locations</w:t>
+      </w:r>
+    </w:p>
+    <w:p>
+      <w:pPr>
+        <w:pBdr>
+          <w:top w:val="nil"/>
+          <w:left w:val="nil"/>
+          <w:bottom w:val="nil"/>
+          <w:right w:val="nil"/>
+          <w:between w:val="nil"/>
+        </w:pBdr>
+        <w:rPr>
+          <w:b/>
+          <w:bCs/>
+          <w:u w:val="single"/>
+        </w:rPr>
+      </w:pPr>
+    </w:p>
+    <w:p>
+      <w:pPr>
+        <w:pBdr>
+          <w:top w:val="nil"/>
+          <w:left w:val="nil"/>
+          <w:bottom w:val="nil"/>
+          <w:right w:val="nil"/>
+          <w:between w:val="nil"/>
+        </w:pBdr>
+      </w:pPr>
+      <w:r>
+        <w:rPr>
+          <w:b/>
+          <w:bCs/>
+          <w:u w:val="single"/>
+        </w:rPr>
+        <w:t>Documentation</w:t>
+      </w:r>
+    </w:p>
+    <w:p>
+      <w:pPr>
+        <w:pStyle w:val="ListParagraph"/>
+        <w:numPr>
+          <w:ilvl w:val="0"/>
+          <w:numId w:val="2"/>
+        </w:numPr>
+        <w:pBdr>
+          <w:top w:val="nil"/>
+          <w:left w:val="nil"/>
+          <w:bottom w:val="nil"/>
+          <w:right w:val="nil"/>
+          <w:between w:val="nil"/>
+        </w:pBdr>
+        <w:rPr>
+          <w:strike/>
+        </w:rPr>
+      </w:pPr>
+      <w:r>
+        <w:rPr>
+          <w:strike/>
+        </w:rPr>
+        <w:t>Rough Draft of</w:t>
+      </w:r>
+      <w:r>
+        <w:rPr>
+          <w:strike/>
+        </w:rPr>
+        <w:t xml:space="preserve"> High Concept Statement</w:t>
+      </w:r>
+      <w:r>
+        <w:rPr>
+          <w:strike/>
+        </w:rPr>
+        <w:t xml:space="preserve"> completed</w:t>
+      </w:r>
+    </w:p>
+    <w:p>
+      <w:pPr>
+        <w:pStyle w:val="ListParagraph"/>
+        <w:numPr>
+          <w:ilvl w:val="1"/>
+          <w:numId w:val="2"/>
+        </w:numPr>
+        <w:pBdr>
+          <w:top w:val="nil"/>
+          <w:left w:val="nil"/>
+          <w:bottom w:val="nil"/>
+          <w:right w:val="nil"/>
+          <w:between w:val="nil"/>
+        </w:pBdr>
+      </w:pPr>
+      <w:r>
+        <w:t>Was told I do not need to resubmit.</w:t>
+      </w:r>
       <w:r>
         <w:br w:type="page"/>
       </w:r>
@@ -1279,23 +1575,7 @@
           <w:sz w:val="24"/>
           <w:szCs w:val="24"/>
         </w:rPr>
-        <w:t>(</w:t>
-      </w:r>
-      <w:r>
-        <w:rPr>
-          <w:i/>
-          <w:sz w:val="24"/>
-          <w:szCs w:val="24"/>
-        </w:rPr>
-        <w:t>what your player can do in the game?</w:t>
-      </w:r>
-      <w:r>
-        <w:rPr>
-          <w:i/>
-          <w:sz w:val="24"/>
-          <w:szCs w:val="24"/>
-        </w:rPr>
-        <w:t>)</w:t>
+        <w:t>(what your player can do in the game?)</w:t>
       </w:r>
     </w:p>
     <w:p>

</xml_diff>

<commit_message>
Part 3 [0]: Updated Assets, Starting Refactoring
</commit_message>
<xml_diff>
--- a/MNaruse_GameDesignDocument.docx
+++ b/MNaruse_GameDesignDocument.docx
@@ -61,7 +61,7 @@
                 <w:rFonts w:ascii="Cambria" w:eastAsia="Cambria" w:hAnsi="Cambria" w:cs="Cambria"/>
                 <w:smallCaps/>
               </w:rPr>
-              <w:t>[TYPE THE COMPANY NAME]</w:t>
+              <w:t>Tri-Dye</w:t>
             </w:r>
           </w:p>
         </w:tc>
@@ -145,7 +145,25 @@
                 <w:sz w:val="60"/>
                 <w:szCs w:val="60"/>
               </w:rPr>
-              <w:t>“Save the princess”</w:t>
+              <w:t>“</w:t>
+            </w:r>
+            <w:r>
+              <w:rPr>
+                <w:rFonts w:ascii="Cambria" w:eastAsia="Cambria" w:hAnsi="Cambria" w:cs="Cambria"/>
+                <w:b/>
+                <w:sz w:val="60"/>
+                <w:szCs w:val="60"/>
+              </w:rPr>
+              <w:t>Defend Space with a Palette of Plasma</w:t>
+            </w:r>
+            <w:r>
+              <w:rPr>
+                <w:rFonts w:ascii="Cambria" w:eastAsia="Cambria" w:hAnsi="Cambria" w:cs="Cambria"/>
+                <w:b/>
+                <w:sz w:val="60"/>
+                <w:szCs w:val="60"/>
+              </w:rPr>
+              <w:t>”</w:t>
             </w:r>
           </w:p>
         </w:tc>
@@ -209,20 +227,6 @@
                 <w:between w:val="nil"/>
               </w:pBdr>
               <w:spacing w:after="0" w:line="240" w:lineRule="auto"/>
-              <w:jc w:val="center"/>
-            </w:pPr>
-          </w:p>
-          <w:p>
-            <w:pPr>
-              <w:pBdr>
-                <w:top w:val="nil"/>
-                <w:left w:val="nil"/>
-                <w:bottom w:val="nil"/>
-                <w:right w:val="nil"/>
-                <w:between w:val="nil"/>
-              </w:pBdr>
-              <w:spacing w:after="0" w:line="240" w:lineRule="auto"/>
-              <w:jc w:val="center"/>
             </w:pPr>
           </w:p>
           <w:p>
@@ -321,7 +325,19 @@
               <w:jc w:val="center"/>
             </w:pPr>
             <w:r>
-              <w:t>All work Copyright © 2012 by XX Games.</w:t>
+              <w:t>All work Copyright © 20</w:t>
+            </w:r>
+            <w:r>
+              <w:t>20</w:t>
+            </w:r>
+            <w:r>
+              <w:t xml:space="preserve"> by </w:t>
+            </w:r>
+            <w:r>
+              <w:t>Tri-Dye</w:t>
+            </w:r>
+            <w:r>
+              <w:t xml:space="preserve"> Games.</w:t>
             </w:r>
           </w:p>
           <w:p>
@@ -623,22 +639,43 @@
                 <w:sz w:val="24"/>
                 <w:szCs w:val="24"/>
               </w:rPr>
-              <w:t>May 16</w:t>
-            </w:r>
-            <w:r>
-              <w:rPr>
-                <w:sz w:val="24"/>
-                <w:szCs w:val="24"/>
-                <w:vertAlign w:val="superscript"/>
-              </w:rPr>
-              <w:t>th</w:t>
+              <w:t xml:space="preserve">Last Updated: </w:t>
             </w:r>
             <w:r>
               <w:rPr>
                 <w:sz w:val="24"/>
                 <w:szCs w:val="24"/>
               </w:rPr>
-              <w:t xml:space="preserve"> 2012</w:t>
+              <w:fldChar w:fldCharType="begin"/>
+            </w:r>
+            <w:r>
+              <w:rPr>
+                <w:sz w:val="24"/>
+                <w:szCs w:val="24"/>
+              </w:rPr>
+              <w:instrText xml:space="preserve"> SAVEDATE  \@ "MMMM d, yyyy"  \* MERGEFORMAT </w:instrText>
+            </w:r>
+            <w:r>
+              <w:rPr>
+                <w:sz w:val="24"/>
+                <w:szCs w:val="24"/>
+              </w:rPr>
+              <w:fldChar w:fldCharType="separate"/>
+            </w:r>
+            <w:r>
+              <w:rPr>
+                <w:noProof/>
+                <w:sz w:val="24"/>
+                <w:szCs w:val="24"/>
+              </w:rPr>
+              <w:t>July 23, 2020</w:t>
+            </w:r>
+            <w:r>
+              <w:rPr>
+                <w:sz w:val="24"/>
+                <w:szCs w:val="24"/>
+              </w:rPr>
+              <w:fldChar w:fldCharType="end"/>
             </w:r>
           </w:p>
         </w:tc>
@@ -876,21 +913,7 @@
         <w:rPr>
           <w:lang w:val="en-US"/>
         </w:rPr>
-        <w:t xml:space="preserve">Logic currently stored in </w:t>
-      </w:r>
-      <w:proofErr w:type="spellStart"/>
-      <w:r>
-        <w:rPr>
-          <w:lang w:val="en-US"/>
-        </w:rPr>
-        <w:t>PlayScene</w:t>
-      </w:r>
-      <w:proofErr w:type="spellEnd"/>
-      <w:r>
-        <w:rPr>
-          <w:lang w:val="en-US"/>
-        </w:rPr>
-        <w:t xml:space="preserve"> for “firing”</w:t>
+        <w:t>Logic currently stored in PlayScene for “firing”</w:t>
       </w:r>
     </w:p>
     <w:p>
@@ -1046,15 +1069,7 @@
         <w:spacing w:after="0"/>
       </w:pPr>
       <w:r>
-        <w:t xml:space="preserve">Started </w:t>
-      </w:r>
-      <w:proofErr w:type="spellStart"/>
-      <w:r>
-        <w:t>github</w:t>
-      </w:r>
-      <w:proofErr w:type="spellEnd"/>
-      <w:r>
-        <w:t xml:space="preserve"> repo</w:t>
+        <w:t>Started github repo</w:t>
       </w:r>
     </w:p>
     <w:p>
@@ -1065,16 +1080,57 @@
           <w:numId w:val="2"/>
         </w:numPr>
         <w:spacing w:after="0"/>
+        <w:rPr>
+          <w:strike/>
+        </w:rPr>
       </w:pPr>
       <w:r>
         <w:rPr>
           <w:b/>
           <w:bCs/>
+          <w:strike/>
         </w:rPr>
         <w:t>To Do:</w:t>
       </w:r>
       <w:r>
+        <w:rPr>
+          <w:strike/>
+        </w:rPr>
         <w:t xml:space="preserve"> Finish up High Concept Statement</w:t>
+      </w:r>
+      <w:r>
+        <w:t xml:space="preserve"> </w:t>
+      </w:r>
+      <w:r>
+        <w:rPr>
+          <w:b/>
+          <w:bCs/>
+          <w:i/>
+          <w:iCs/>
+          <w:color w:val="A6A6A6" w:themeColor="background1" w:themeShade="A6"/>
+        </w:rPr>
+        <w:t>Completed July 14</w:t>
+      </w:r>
+      <w:r>
+        <w:rPr>
+          <w:b/>
+          <w:bCs/>
+          <w:i/>
+          <w:iCs/>
+          <w:color w:val="A6A6A6" w:themeColor="background1" w:themeShade="A6"/>
+          <w:vertAlign w:val="superscript"/>
+        </w:rPr>
+        <w:t>th</w:t>
+      </w:r>
+      <w:r>
+        <w:rPr>
+          <w:b/>
+          <w:bCs/>
+          <w:i/>
+          <w:iCs/>
+          <w:color w:val="A6A6A6" w:themeColor="background1" w:themeShade="A6"/>
+        </w:rPr>
+        <w:t>, 2020</w:t>
       </w:r>
     </w:p>
     <w:p>
@@ -1140,20 +1196,7 @@
         <w:spacing w:after="0"/>
       </w:pPr>
       <w:r>
-        <w:t xml:space="preserve">Cleaned up </w:t>
-      </w:r>
-      <w:proofErr w:type="spellStart"/>
-      <w:proofErr w:type="gramStart"/>
-      <w:r>
-        <w:t>GetBulletColour</w:t>
-      </w:r>
-      <w:proofErr w:type="spellEnd"/>
-      <w:r>
-        <w:t>(</w:t>
-      </w:r>
-      <w:proofErr w:type="gramEnd"/>
-      <w:r>
-        <w:t>)</w:t>
+        <w:t>Cleaned up GetBulletColour()</w:t>
       </w:r>
       <w:r>
         <w:t xml:space="preserve"> logic</w:t>
@@ -1195,28 +1238,7 @@
         <w:spacing w:after="0"/>
       </w:pPr>
       <w:r>
-        <w:t xml:space="preserve">Logic contained within </w:t>
-      </w:r>
-      <w:proofErr w:type="spellStart"/>
-      <w:proofErr w:type="gramStart"/>
-      <w:r>
-        <w:t>CheckHitbox</w:t>
-      </w:r>
-      <w:proofErr w:type="spellEnd"/>
-      <w:r>
-        <w:t>(</w:t>
-      </w:r>
-      <w:proofErr w:type="gramEnd"/>
-      <w:r>
-        <w:t xml:space="preserve">) in </w:t>
-      </w:r>
-      <w:proofErr w:type="spellStart"/>
-      <w:r>
-        <w:t>GameObject</w:t>
-      </w:r>
-      <w:proofErr w:type="spellEnd"/>
-      <w:r>
-        <w:t xml:space="preserve"> class</w:t>
+        <w:t>Logic contained within CheckHitbox() in GameObject class</w:t>
       </w:r>
     </w:p>
     <w:p>
@@ -1233,23 +1255,92 @@
           <w:i/>
           <w:iCs/>
         </w:rPr>
-        <w:t xml:space="preserve">If given points X &amp; Y are within the </w:t>
-      </w:r>
-      <w:proofErr w:type="spellStart"/>
-      <w:r>
-        <w:rPr>
+        <w:t>If given points X &amp; Y are within the GameObject’s bitmap area, then return True. Else False.</w:t>
+      </w:r>
+    </w:p>
+    <w:p>
+      <w:pPr>
+        <w:pStyle w:val="ListParagraph"/>
+        <w:numPr>
+          <w:ilvl w:val="0"/>
+          <w:numId w:val="2"/>
+        </w:numPr>
+        <w:spacing w:after="0"/>
+        <w:rPr>
+          <w:strike/>
+        </w:rPr>
+      </w:pPr>
+      <w:r>
+        <w:rPr>
+          <w:strike/>
+        </w:rPr>
+        <w:t>Possibly remove Enemy Class</w:t>
+      </w:r>
+    </w:p>
+    <w:p>
+      <w:pPr>
+        <w:pStyle w:val="ListParagraph"/>
+        <w:numPr>
+          <w:ilvl w:val="1"/>
+          <w:numId w:val="2"/>
+        </w:numPr>
+        <w:spacing w:after="0"/>
+      </w:pPr>
+      <w:r>
+        <w:t>Alien Class extends Enemy Class</w:t>
+      </w:r>
+    </w:p>
+    <w:p>
+      <w:pPr>
+        <w:pStyle w:val="ListParagraph"/>
+        <w:numPr>
+          <w:ilvl w:val="0"/>
+          <w:numId w:val="2"/>
+        </w:numPr>
+        <w:spacing w:after="0"/>
+      </w:pPr>
+      <w:r>
+        <w:rPr>
+          <w:b/>
+          <w:bCs/>
+        </w:rPr>
+        <w:t>To Do</w:t>
+      </w:r>
+      <w:r>
+        <w:t>: Reorganize logic to better locations</w:t>
+      </w:r>
+      <w:r>
+        <w:t xml:space="preserve"> </w:t>
+      </w:r>
+      <w:r>
+        <w:rPr>
+          <w:b/>
+          <w:bCs/>
           <w:i/>
           <w:iCs/>
-        </w:rPr>
-        <w:t>GameObject’s</w:t>
-      </w:r>
-      <w:proofErr w:type="spellEnd"/>
-      <w:r>
-        <w:rPr>
-          <w:i/>
-          <w:iCs/>
-        </w:rPr>
-        <w:t xml:space="preserve"> bitmap area, then return True. Else False.</w:t>
+          <w:color w:val="A6A6A6" w:themeColor="background1" w:themeShade="A6"/>
+        </w:rPr>
+        <w:t>(On-going)</w:t>
+      </w:r>
+    </w:p>
+    <w:p>
+      <w:pPr>
+        <w:pBdr>
+          <w:top w:val="nil"/>
+          <w:left w:val="nil"/>
+          <w:bottom w:val="nil"/>
+          <w:right w:val="nil"/>
+          <w:between w:val="nil"/>
+        </w:pBdr>
+        <w:spacing w:after="0"/>
+      </w:pPr>
+      <w:r>
+        <w:rPr>
+          <w:b/>
+          <w:bCs/>
+          <w:u w:val="single"/>
+        </w:rPr>
+        <w:t>Documentation</w:t>
       </w:r>
     </w:p>
     <w:p>
@@ -1259,6 +1350,13 @@
           <w:ilvl w:val="0"/>
           <w:numId w:val="2"/>
         </w:numPr>
+        <w:pBdr>
+          <w:top w:val="nil"/>
+          <w:left w:val="nil"/>
+          <w:bottom w:val="nil"/>
+          <w:right w:val="nil"/>
+          <w:between w:val="nil"/>
+        </w:pBdr>
         <w:spacing w:after="0"/>
         <w:rPr>
           <w:strike/>
@@ -1268,7 +1366,19 @@
         <w:rPr>
           <w:strike/>
         </w:rPr>
-        <w:t>Possibly remove Enemy Class</w:t>
+        <w:t>Rough Draft of</w:t>
+      </w:r>
+      <w:r>
+        <w:rPr>
+          <w:strike/>
+        </w:rPr>
+        <w:t xml:space="preserve"> High Concept Statement</w:t>
+      </w:r>
+      <w:r>
+        <w:rPr>
+          <w:strike/>
+        </w:rPr>
+        <w:t xml:space="preserve"> completed</w:t>
       </w:r>
     </w:p>
     <w:p>
@@ -1278,10 +1388,114 @@
           <w:ilvl w:val="1"/>
           <w:numId w:val="2"/>
         </w:numPr>
-        <w:spacing w:after="0"/>
-      </w:pPr>
-      <w:r>
-        <w:t>Alien Class extends Enemy Class</w:t>
+        <w:pBdr>
+          <w:top w:val="nil"/>
+          <w:left w:val="nil"/>
+          <w:bottom w:val="nil"/>
+          <w:right w:val="nil"/>
+          <w:between w:val="nil"/>
+        </w:pBdr>
+        <w:spacing w:after="0"/>
+      </w:pPr>
+      <w:r>
+        <w:t>Was told I do not need to resubmit.</w:t>
+      </w:r>
+    </w:p>
+    <w:p>
+      <w:pPr>
+        <w:pBdr>
+          <w:top w:val="nil"/>
+          <w:left w:val="nil"/>
+          <w:bottom w:val="nil"/>
+          <w:right w:val="nil"/>
+          <w:between w:val="nil"/>
+        </w:pBdr>
+        <w:spacing w:after="0"/>
+      </w:pPr>
+    </w:p>
+    <w:p>
+      <w:pPr>
+        <w:rPr>
+          <w:sz w:val="24"/>
+          <w:szCs w:val="24"/>
+          <w:u w:val="single"/>
+        </w:rPr>
+      </w:pPr>
+      <w:r>
+        <w:rPr>
+          <w:sz w:val="24"/>
+          <w:szCs w:val="24"/>
+          <w:u w:val="single"/>
+        </w:rPr>
+        <w:br w:type="page"/>
+      </w:r>
+    </w:p>
+    <w:p>
+      <w:pPr>
+        <w:pBdr>
+          <w:top w:val="nil"/>
+          <w:left w:val="nil"/>
+          <w:bottom w:val="nil"/>
+          <w:right w:val="nil"/>
+          <w:between w:val="nil"/>
+        </w:pBdr>
+        <w:spacing w:after="0"/>
+        <w:rPr>
+          <w:sz w:val="24"/>
+          <w:szCs w:val="24"/>
+          <w:u w:val="single"/>
+        </w:rPr>
+      </w:pPr>
+      <w:r>
+        <w:rPr>
+          <w:sz w:val="24"/>
+          <w:szCs w:val="24"/>
+          <w:u w:val="single"/>
+        </w:rPr>
+        <w:lastRenderedPageBreak/>
+        <w:t>July 18</w:t>
+      </w:r>
+      <w:r>
+        <w:rPr>
+          <w:sz w:val="24"/>
+          <w:szCs w:val="24"/>
+          <w:u w:val="single"/>
+          <w:vertAlign w:val="superscript"/>
+        </w:rPr>
+        <w:t>th</w:t>
+      </w:r>
+      <w:r>
+        <w:rPr>
+          <w:sz w:val="24"/>
+          <w:szCs w:val="24"/>
+          <w:u w:val="single"/>
+        </w:rPr>
+        <w:t>, 2020</w:t>
+      </w:r>
+    </w:p>
+    <w:p>
+      <w:pPr>
+        <w:pBdr>
+          <w:top w:val="nil"/>
+          <w:left w:val="nil"/>
+          <w:bottom w:val="nil"/>
+          <w:right w:val="nil"/>
+          <w:between w:val="nil"/>
+        </w:pBdr>
+        <w:spacing w:after="0"/>
+        <w:rPr>
+          <w:b/>
+          <w:bCs/>
+          <w:u w:val="single"/>
+        </w:rPr>
+      </w:pPr>
+      <w:r>
+        <w:rPr>
+          <w:b/>
+          <w:bCs/>
+          <w:u w:val="single"/>
+        </w:rPr>
+        <w:t>Code</w:t>
       </w:r>
     </w:p>
     <w:p>
@@ -1291,45 +1505,75 @@
           <w:ilvl w:val="0"/>
           <w:numId w:val="2"/>
         </w:numPr>
-        <w:spacing w:after="0"/>
-      </w:pPr>
-      <w:r>
-        <w:rPr>
-          <w:b/>
-          <w:bCs/>
-        </w:rPr>
-        <w:t>To Do</w:t>
-      </w:r>
-      <w:r>
-        <w:t>: Reorganize logic to better locations</w:t>
-      </w:r>
-    </w:p>
-    <w:p>
-      <w:pPr>
-        <w:pBdr>
-          <w:top w:val="nil"/>
-          <w:left w:val="nil"/>
-          <w:bottom w:val="nil"/>
-          <w:right w:val="nil"/>
-          <w:between w:val="nil"/>
-        </w:pBdr>
+        <w:pBdr>
+          <w:top w:val="nil"/>
+          <w:left w:val="nil"/>
+          <w:bottom w:val="nil"/>
+          <w:right w:val="nil"/>
+          <w:between w:val="nil"/>
+        </w:pBdr>
+        <w:spacing w:after="0"/>
+      </w:pPr>
+      <w:r>
+        <w:t>Implemented MenuButtons</w:t>
+      </w:r>
+    </w:p>
+    <w:p>
+      <w:pPr>
+        <w:pStyle w:val="ListParagraph"/>
+        <w:numPr>
+          <w:ilvl w:val="0"/>
+          <w:numId w:val="2"/>
+        </w:numPr>
+        <w:pBdr>
+          <w:top w:val="nil"/>
+          <w:left w:val="nil"/>
+          <w:bottom w:val="nil"/>
+          <w:right w:val="nil"/>
+          <w:between w:val="nil"/>
+        </w:pBdr>
+        <w:spacing w:after="0"/>
+      </w:pPr>
+      <w:r>
+        <w:t xml:space="preserve">Redesigned Placeholder Assets </w:t>
+      </w:r>
+    </w:p>
+    <w:p>
+      <w:pPr>
+        <w:pStyle w:val="ListParagraph"/>
+        <w:numPr>
+          <w:ilvl w:val="0"/>
+          <w:numId w:val="2"/>
+        </w:numPr>
+        <w:pBdr>
+          <w:top w:val="nil"/>
+          <w:left w:val="nil"/>
+          <w:bottom w:val="nil"/>
+          <w:right w:val="nil"/>
+          <w:between w:val="nil"/>
+        </w:pBdr>
+        <w:spacing w:after="0"/>
+      </w:pPr>
+      <w:r>
+        <w:t>Refactored code and prepared for submission</w:t>
+      </w:r>
+    </w:p>
+    <w:p>
+      <w:pPr>
+        <w:pBdr>
+          <w:top w:val="nil"/>
+          <w:left w:val="nil"/>
+          <w:bottom w:val="nil"/>
+          <w:right w:val="nil"/>
+          <w:between w:val="nil"/>
+        </w:pBdr>
+        <w:spacing w:after="0"/>
         <w:rPr>
           <w:b/>
           <w:bCs/>
           <w:u w:val="single"/>
         </w:rPr>
       </w:pPr>
-    </w:p>
-    <w:p>
-      <w:pPr>
-        <w:pBdr>
-          <w:top w:val="nil"/>
-          <w:left w:val="nil"/>
-          <w:bottom w:val="nil"/>
-          <w:right w:val="nil"/>
-          <w:between w:val="nil"/>
-        </w:pBdr>
-      </w:pPr>
       <w:r>
         <w:rPr>
           <w:b/>
@@ -1353,34 +1597,17 @@
           <w:right w:val="nil"/>
           <w:between w:val="nil"/>
         </w:pBdr>
-        <w:rPr>
-          <w:strike/>
-        </w:rPr>
-      </w:pPr>
-      <w:r>
-        <w:rPr>
-          <w:strike/>
-        </w:rPr>
-        <w:t>Rough Draft of</w:t>
-      </w:r>
-      <w:r>
-        <w:rPr>
-          <w:strike/>
-        </w:rPr>
-        <w:t xml:space="preserve"> High Concept Statement</w:t>
-      </w:r>
-      <w:r>
-        <w:rPr>
-          <w:strike/>
-        </w:rPr>
-        <w:t xml:space="preserve"> completed</w:t>
+        <w:spacing w:after="0"/>
+      </w:pPr>
+      <w:r>
+        <w:t>Updated Version History</w:t>
       </w:r>
     </w:p>
     <w:p>
       <w:pPr>
         <w:pStyle w:val="ListParagraph"/>
         <w:numPr>
-          <w:ilvl w:val="1"/>
+          <w:ilvl w:val="0"/>
           <w:numId w:val="2"/>
         </w:numPr>
         <w:pBdr>
@@ -1390,10 +1617,241 @@
           <w:right w:val="nil"/>
           <w:between w:val="nil"/>
         </w:pBdr>
-      </w:pPr>
-      <w:r>
-        <w:t>Was told I do not need to resubmit.</w:t>
-      </w:r>
+        <w:spacing w:after="0"/>
+      </w:pPr>
+      <w:r>
+        <w:t>Submitted Part 2 – First Playable</w:t>
+      </w:r>
+    </w:p>
+    <w:p>
+      <w:pPr>
+        <w:pBdr>
+          <w:top w:val="nil"/>
+          <w:left w:val="nil"/>
+          <w:bottom w:val="nil"/>
+          <w:right w:val="nil"/>
+          <w:between w:val="nil"/>
+        </w:pBdr>
+        <w:spacing w:after="0"/>
+      </w:pPr>
+    </w:p>
+    <w:p>
+      <w:pPr>
+        <w:pBdr>
+          <w:top w:val="nil"/>
+          <w:left w:val="nil"/>
+          <w:bottom w:val="nil"/>
+          <w:right w:val="nil"/>
+          <w:between w:val="nil"/>
+        </w:pBdr>
+        <w:spacing w:after="0"/>
+        <w:rPr>
+          <w:sz w:val="24"/>
+          <w:szCs w:val="24"/>
+          <w:u w:val="single"/>
+        </w:rPr>
+      </w:pPr>
+      <w:r>
+        <w:rPr>
+          <w:sz w:val="24"/>
+          <w:szCs w:val="24"/>
+          <w:u w:val="single"/>
+        </w:rPr>
+        <w:t>July 23</w:t>
+      </w:r>
+      <w:r>
+        <w:rPr>
+          <w:sz w:val="24"/>
+          <w:szCs w:val="24"/>
+          <w:u w:val="single"/>
+          <w:vertAlign w:val="superscript"/>
+        </w:rPr>
+        <w:t>rd</w:t>
+      </w:r>
+      <w:r>
+        <w:rPr>
+          <w:sz w:val="24"/>
+          <w:szCs w:val="24"/>
+          <w:u w:val="single"/>
+        </w:rPr>
+        <w:t>, 2020</w:t>
+      </w:r>
+    </w:p>
+    <w:p>
+      <w:pPr>
+        <w:pBdr>
+          <w:top w:val="nil"/>
+          <w:left w:val="nil"/>
+          <w:bottom w:val="nil"/>
+          <w:right w:val="nil"/>
+          <w:between w:val="nil"/>
+        </w:pBdr>
+        <w:spacing w:after="0"/>
+      </w:pPr>
+      <w:r>
+        <w:rPr>
+          <w:b/>
+          <w:bCs/>
+          <w:u w:val="single"/>
+        </w:rPr>
+        <w:t>Code</w:t>
+      </w:r>
+    </w:p>
+    <w:p>
+      <w:pPr>
+        <w:pStyle w:val="ListParagraph"/>
+        <w:numPr>
+          <w:ilvl w:val="0"/>
+          <w:numId w:val="2"/>
+        </w:numPr>
+        <w:pBdr>
+          <w:top w:val="nil"/>
+          <w:left w:val="nil"/>
+          <w:bottom w:val="nil"/>
+          <w:right w:val="nil"/>
+          <w:between w:val="nil"/>
+        </w:pBdr>
+        <w:spacing w:after="0"/>
+      </w:pPr>
+      <w:r>
+        <w:t>Implementing Bomb Object</w:t>
+      </w:r>
+    </w:p>
+    <w:p>
+      <w:pPr>
+        <w:pStyle w:val="ListParagraph"/>
+        <w:numPr>
+          <w:ilvl w:val="0"/>
+          <w:numId w:val="2"/>
+        </w:numPr>
+        <w:pBdr>
+          <w:top w:val="nil"/>
+          <w:left w:val="nil"/>
+          <w:bottom w:val="nil"/>
+          <w:right w:val="nil"/>
+          <w:between w:val="nil"/>
+        </w:pBdr>
+        <w:spacing w:after="0"/>
+      </w:pPr>
+      <w:r>
+        <w:t>Started design of enemy waves</w:t>
+      </w:r>
+    </w:p>
+    <w:p>
+      <w:pPr>
+        <w:pBdr>
+          <w:top w:val="nil"/>
+          <w:left w:val="nil"/>
+          <w:bottom w:val="nil"/>
+          <w:right w:val="nil"/>
+          <w:between w:val="nil"/>
+        </w:pBdr>
+        <w:spacing w:after="0"/>
+      </w:pPr>
+      <w:r>
+        <w:rPr>
+          <w:b/>
+          <w:bCs/>
+          <w:u w:val="single"/>
+        </w:rPr>
+        <w:t>Assets</w:t>
+      </w:r>
+    </w:p>
+    <w:p>
+      <w:pPr>
+        <w:pStyle w:val="ListParagraph"/>
+        <w:numPr>
+          <w:ilvl w:val="0"/>
+          <w:numId w:val="2"/>
+        </w:numPr>
+        <w:pBdr>
+          <w:top w:val="nil"/>
+          <w:left w:val="nil"/>
+          <w:bottom w:val="nil"/>
+          <w:right w:val="nil"/>
+          <w:between w:val="nil"/>
+        </w:pBdr>
+        <w:spacing w:after="0"/>
+      </w:pPr>
+      <w:r>
+        <w:t>Rework</w:t>
+      </w:r>
+      <w:r>
+        <w:t>ed</w:t>
+      </w:r>
+      <w:r>
+        <w:t xml:space="preserve"> </w:t>
+      </w:r>
+      <w:r>
+        <w:t>Aliens</w:t>
+      </w:r>
+    </w:p>
+    <w:p>
+      <w:pPr>
+        <w:pBdr>
+          <w:top w:val="nil"/>
+          <w:left w:val="nil"/>
+          <w:bottom w:val="nil"/>
+          <w:right w:val="nil"/>
+          <w:between w:val="nil"/>
+        </w:pBdr>
+        <w:spacing w:after="0"/>
+        <w:rPr>
+          <w:b/>
+          <w:bCs/>
+          <w:u w:val="single"/>
+        </w:rPr>
+      </w:pPr>
+      <w:r>
+        <w:rPr>
+          <w:b/>
+          <w:bCs/>
+          <w:u w:val="single"/>
+        </w:rPr>
+        <w:t>Documentation</w:t>
+      </w:r>
+    </w:p>
+    <w:p>
+      <w:pPr>
+        <w:pStyle w:val="ListParagraph"/>
+        <w:numPr>
+          <w:ilvl w:val="0"/>
+          <w:numId w:val="2"/>
+        </w:numPr>
+        <w:pBdr>
+          <w:top w:val="nil"/>
+          <w:left w:val="nil"/>
+          <w:bottom w:val="nil"/>
+          <w:right w:val="nil"/>
+          <w:between w:val="nil"/>
+        </w:pBdr>
+        <w:spacing w:after="0"/>
+        <w:rPr>
+          <w:b/>
+          <w:bCs/>
+          <w:u w:val="single"/>
+        </w:rPr>
+      </w:pPr>
+      <w:r>
+        <w:t>Expanding GameDesignDocument</w:t>
+      </w:r>
+    </w:p>
+    <w:p>
+      <w:pPr>
+        <w:pStyle w:val="ListParagraph"/>
+        <w:numPr>
+          <w:ilvl w:val="0"/>
+          <w:numId w:val="2"/>
+        </w:numPr>
+        <w:pBdr>
+          <w:top w:val="nil"/>
+          <w:left w:val="nil"/>
+          <w:bottom w:val="nil"/>
+          <w:right w:val="nil"/>
+          <w:between w:val="nil"/>
+        </w:pBdr>
+        <w:spacing w:after="0"/>
+      </w:pPr>
       <w:r>
         <w:br w:type="page"/>
       </w:r>
@@ -2275,23 +2733,7 @@
           <w:sz w:val="24"/>
           <w:szCs w:val="24"/>
         </w:rPr>
-        <w:t xml:space="preserve">(Describe Any Computer </w:t>
-      </w:r>
-      <w:proofErr w:type="gramStart"/>
-      <w:r>
-        <w:rPr>
-          <w:sz w:val="24"/>
-          <w:szCs w:val="24"/>
-        </w:rPr>
-        <w:t>controlled</w:t>
-      </w:r>
-      <w:proofErr w:type="gramEnd"/>
-      <w:r>
-        <w:rPr>
-          <w:sz w:val="24"/>
-          <w:szCs w:val="24"/>
-        </w:rPr>
-        <w:t xml:space="preserve"> Allies and how they work)</w:t>
+        <w:t>(Describe Any Computer controlled Allies and how they work)</w:t>
       </w:r>
     </w:p>
     <w:p>
@@ -2992,8 +3434,8 @@
       </w:r>
     </w:p>
     <w:sectPr>
-      <w:headerReference w:type="default" r:id="rId7"/>
-      <w:footerReference w:type="default" r:id="rId8"/>
+      <w:headerReference w:type="default" r:id="rId8"/>
+      <w:footerReference w:type="default" r:id="rId9"/>
       <w:pgSz w:w="12240" w:h="15840"/>
       <w:pgMar w:top="1440" w:right="1440" w:bottom="1440" w:left="1440" w:header="0" w:footer="720" w:gutter="0"/>
       <w:pgNumType w:start="1"/>
@@ -3053,21 +3495,7 @@
       <w:rPr>
         <w:rFonts w:ascii="Cambria" w:eastAsia="Cambria" w:hAnsi="Cambria" w:cs="Cambria"/>
       </w:rPr>
-      <w:t xml:space="preserve">[Type </w:t>
-    </w:r>
-    <w:proofErr w:type="gramStart"/>
-    <w:r>
-      <w:rPr>
-        <w:rFonts w:ascii="Cambria" w:eastAsia="Cambria" w:hAnsi="Cambria" w:cs="Cambria"/>
-      </w:rPr>
-      <w:t>text]Page</w:t>
-    </w:r>
-    <w:proofErr w:type="gramEnd"/>
-    <w:r>
-      <w:rPr>
-        <w:rFonts w:ascii="Cambria" w:eastAsia="Cambria" w:hAnsi="Cambria" w:cs="Cambria"/>
-      </w:rPr>
-      <w:t xml:space="preserve"> </w:t>
+      <w:t xml:space="preserve">Page </w:t>
     </w:r>
     <w:r>
       <w:fldChar w:fldCharType="begin"/>
@@ -3198,7 +3626,38 @@
             <w:rPr>
               <w:color w:val="FFFFFF"/>
             </w:rPr>
-            <w:t>May 16, 2012</w:t>
+            <w:t xml:space="preserve">As of </w:t>
+          </w:r>
+          <w:r>
+            <w:rPr>
+              <w:color w:val="FFFFFF"/>
+            </w:rPr>
+            <w:fldChar w:fldCharType="begin"/>
+          </w:r>
+          <w:r>
+            <w:rPr>
+              <w:color w:val="FFFFFF"/>
+            </w:rPr>
+            <w:instrText xml:space="preserve"> SAVEDATE  \@ "MMMM d, yyyy"  \* MERGEFORMAT </w:instrText>
+          </w:r>
+          <w:r>
+            <w:rPr>
+              <w:color w:val="FFFFFF"/>
+            </w:rPr>
+            <w:fldChar w:fldCharType="separate"/>
+          </w:r>
+          <w:r>
+            <w:rPr>
+              <w:noProof/>
+              <w:color w:val="FFFFFF"/>
+            </w:rPr>
+            <w:t>July 23, 2020</w:t>
+          </w:r>
+          <w:r>
+            <w:rPr>
+              <w:color w:val="FFFFFF"/>
+            </w:rPr>
+            <w:fldChar w:fldCharType="end"/>
           </w:r>
         </w:p>
       </w:tc>
@@ -3237,25 +3696,7 @@
               <w:sz w:val="24"/>
               <w:szCs w:val="24"/>
             </w:rPr>
-            <w:t>[</w:t>
-          </w:r>
-          <w:r>
-            <w:rPr>
-              <w:b/>
-              <w:smallCaps/>
-              <w:sz w:val="24"/>
-              <w:szCs w:val="24"/>
-            </w:rPr>
-            <w:t>TYPE THE DOCUMENT TITLE</w:t>
-          </w:r>
-          <w:r>
-            <w:rPr>
-              <w:b/>
-              <w:color w:val="76923C"/>
-              <w:sz w:val="24"/>
-              <w:szCs w:val="24"/>
-            </w:rPr>
-            <w:t>]</w:t>
+            <w:t>Chroma Cosmos - Game Design Document</w:t>
           </w:r>
         </w:p>
       </w:tc>
@@ -4227,6 +4668,60 @@
       <w:contextualSpacing/>
     </w:pPr>
   </w:style>
+  <w:style w:type="paragraph" w:styleId="Header">
+    <w:name w:val="header"/>
+    <w:basedOn w:val="Normal"/>
+    <w:link w:val="HeaderChar"/>
+    <w:uiPriority w:val="99"/>
+    <w:unhideWhenUsed/>
+    <w:rsid w:val="00402B0E"/>
+    <w:pPr>
+      <w:tabs>
+        <w:tab w:val="center" w:pos="4680"/>
+        <w:tab w:val="right" w:pos="9360"/>
+      </w:tabs>
+      <w:spacing w:after="0" w:line="240" w:lineRule="auto"/>
+    </w:pPr>
+  </w:style>
+  <w:style w:type="character" w:customStyle="1" w:styleId="HeaderChar">
+    <w:name w:val="Header Char"/>
+    <w:basedOn w:val="DefaultParagraphFont"/>
+    <w:link w:val="Header"/>
+    <w:uiPriority w:val="99"/>
+    <w:rsid w:val="00402B0E"/>
+  </w:style>
+  <w:style w:type="paragraph" w:styleId="Footer">
+    <w:name w:val="footer"/>
+    <w:basedOn w:val="Normal"/>
+    <w:link w:val="FooterChar"/>
+    <w:uiPriority w:val="99"/>
+    <w:unhideWhenUsed/>
+    <w:rsid w:val="00402B0E"/>
+    <w:pPr>
+      <w:tabs>
+        <w:tab w:val="center" w:pos="4680"/>
+        <w:tab w:val="right" w:pos="9360"/>
+      </w:tabs>
+      <w:spacing w:after="0" w:line="240" w:lineRule="auto"/>
+    </w:pPr>
+  </w:style>
+  <w:style w:type="character" w:customStyle="1" w:styleId="FooterChar">
+    <w:name w:val="Footer Char"/>
+    <w:basedOn w:val="DefaultParagraphFont"/>
+    <w:link w:val="Footer"/>
+    <w:uiPriority w:val="99"/>
+    <w:rsid w:val="00402B0E"/>
+  </w:style>
+  <w:style w:type="character" w:styleId="PlaceholderText">
+    <w:name w:val="Placeholder Text"/>
+    <w:basedOn w:val="DefaultParagraphFont"/>
+    <w:uiPriority w:val="99"/>
+    <w:semiHidden/>
+    <w:rsid w:val="00C72F3C"/>
+    <w:rPr>
+      <w:color w:val="808080"/>
+    </w:rPr>
+  </w:style>
 </w:styles>
 </file>
 
@@ -4548,4 +5043,16 @@
   </a:objectDefaults>
   <a:extraClrSchemeLst/>
 </a:theme>
+</file>
+
+<file path=customXml/item1.xml><?xml version="1.0" encoding="utf-8"?>
+<b:Sources xmlns:b="http://schemas.openxmlformats.org/officeDocument/2006/bibliography" xmlns="http://schemas.openxmlformats.org/officeDocument/2006/bibliography" SelectedStyle="\APASixthEditionOfficeOnline.xsl" StyleName="APA" Version="6"/>
+</file>
+
+<file path=customXml/itemProps1.xml><?xml version="1.0" encoding="utf-8"?>
+<ds:datastoreItem xmlns:ds="http://schemas.openxmlformats.org/officeDocument/2006/customXml" ds:itemID="{0799EE1B-9B48-49ED-97F2-E953E0FA1973}">
+  <ds:schemaRefs>
+    <ds:schemaRef ds:uri="http://schemas.openxmlformats.org/officeDocument/2006/bibliography"/>
+  </ds:schemaRefs>
+</ds:datastoreItem>
 </file>
</xml_diff>

<commit_message>
Part [4]: Refactored assetManager, Starting Music
</commit_message>
<xml_diff>
--- a/MNaruse_GameDesignDocument.docx
+++ b/MNaruse_GameDesignDocument.docx
@@ -1400,6 +1400,15 @@
       <w:r>
         <w:t>Was told I do not need to resubmit.</w:t>
       </w:r>
+      <w:r>
+        <w:t xml:space="preserve"> </w:t>
+      </w:r>
+      <w:r>
+        <w:sym w:font="Wingdings" w:char="F0E0"/>
+      </w:r>
+      <w:r>
+        <w:t xml:space="preserve"> Submitted anyways</w:t>
+      </w:r>
     </w:p>
     <w:p>
       <w:pPr>
@@ -1836,6 +1845,52 @@
         <w:t>Expanding GameDesignDocument</w:t>
       </w:r>
     </w:p>
+    <w:p/>
+    <w:p>
+      <w:pPr>
+        <w:spacing w:after="0"/>
+        <w:rPr>
+          <w:u w:val="single"/>
+        </w:rPr>
+      </w:pPr>
+      <w:r>
+        <w:rPr>
+          <w:u w:val="single"/>
+        </w:rPr>
+        <w:t>July 31</w:t>
+      </w:r>
+      <w:r>
+        <w:rPr>
+          <w:u w:val="single"/>
+          <w:vertAlign w:val="superscript"/>
+        </w:rPr>
+        <w:t>st</w:t>
+      </w:r>
+      <w:r>
+        <w:rPr>
+          <w:u w:val="single"/>
+        </w:rPr>
+        <w:t>, 2020</w:t>
+      </w:r>
+    </w:p>
+    <w:p>
+      <w:pPr>
+        <w:spacing w:after="0"/>
+        <w:rPr>
+          <w:b/>
+          <w:bCs/>
+          <w:u w:val="single"/>
+        </w:rPr>
+      </w:pPr>
+      <w:r>
+        <w:rPr>
+          <w:b/>
+          <w:bCs/>
+          <w:u w:val="single"/>
+        </w:rPr>
+        <w:t>Code</w:t>
+      </w:r>
+    </w:p>
     <w:p>
       <w:pPr>
         <w:pStyle w:val="ListParagraph"/>
@@ -1843,18 +1898,205 @@
           <w:ilvl w:val="0"/>
           <w:numId w:val="2"/>
         </w:numPr>
-        <w:pBdr>
-          <w:top w:val="nil"/>
-          <w:left w:val="nil"/>
-          <w:bottom w:val="nil"/>
-          <w:right w:val="nil"/>
-          <w:between w:val="nil"/>
-        </w:pBdr>
-        <w:spacing w:after="0"/>
-      </w:pPr>
-      <w:r>
-        <w:br w:type="page"/>
-      </w:r>
+        <w:spacing w:after="0"/>
+      </w:pPr>
+      <w:r>
+        <w:t>Refactored and Organized files</w:t>
+      </w:r>
+    </w:p>
+    <w:p>
+      <w:pPr>
+        <w:pStyle w:val="ListParagraph"/>
+        <w:numPr>
+          <w:ilvl w:val="0"/>
+          <w:numId w:val="2"/>
+        </w:numPr>
+        <w:spacing w:after="0"/>
+      </w:pPr>
+      <w:r>
+        <w:t>Moved Collision Detection to a Manager Module</w:t>
+      </w:r>
+    </w:p>
+    <w:p>
+      <w:pPr>
+        <w:pStyle w:val="ListParagraph"/>
+        <w:numPr>
+          <w:ilvl w:val="1"/>
+          <w:numId w:val="2"/>
+        </w:numPr>
+        <w:spacing w:after="0"/>
+      </w:pPr>
+      <w:r>
+        <w:t>Moved some Collision Detection from play.ts</w:t>
+      </w:r>
+    </w:p>
+    <w:p>
+      <w:pPr>
+        <w:pStyle w:val="ListParagraph"/>
+        <w:numPr>
+          <w:ilvl w:val="0"/>
+          <w:numId w:val="2"/>
+        </w:numPr>
+        <w:spacing w:after="0"/>
+      </w:pPr>
+      <w:r>
+        <w:t>Moved Keyboard controls to a Manager Module</w:t>
+      </w:r>
+    </w:p>
+    <w:p>
+      <w:pPr>
+        <w:pStyle w:val="ListParagraph"/>
+        <w:numPr>
+          <w:ilvl w:val="1"/>
+          <w:numId w:val="2"/>
+        </w:numPr>
+        <w:spacing w:after="0"/>
+      </w:pPr>
+      <w:r>
+        <w:t>Moved keyboard listeners from play.ts</w:t>
+      </w:r>
+    </w:p>
+    <w:p>
+      <w:pPr>
+        <w:pStyle w:val="ListParagraph"/>
+        <w:numPr>
+          <w:ilvl w:val="0"/>
+          <w:numId w:val="2"/>
+        </w:numPr>
+        <w:spacing w:after="0"/>
+      </w:pPr>
+      <w:r>
+        <w:t>Re-enabled Scrolling Background</w:t>
+      </w:r>
+    </w:p>
+    <w:p>
+      <w:pPr>
+        <w:spacing w:after="0"/>
+      </w:pPr>
+      <w:r>
+        <w:rPr>
+          <w:b/>
+          <w:bCs/>
+          <w:u w:val="single"/>
+        </w:rPr>
+        <w:t>Assets</w:t>
+      </w:r>
+    </w:p>
+    <w:p>
+      <w:pPr>
+        <w:pStyle w:val="ListParagraph"/>
+        <w:numPr>
+          <w:ilvl w:val="0"/>
+          <w:numId w:val="2"/>
+        </w:numPr>
+        <w:spacing w:after="0"/>
+      </w:pPr>
+      <w:r>
+        <w:t>Implemented new Alien Assets</w:t>
+      </w:r>
+    </w:p>
+    <w:p>
+      <w:pPr>
+        <w:pStyle w:val="ListParagraph"/>
+        <w:numPr>
+          <w:ilvl w:val="0"/>
+          <w:numId w:val="2"/>
+        </w:numPr>
+        <w:spacing w:after="0"/>
+      </w:pPr>
+      <w:r>
+        <w:t>Implemented</w:t>
+      </w:r>
+      <w:r>
+        <w:t xml:space="preserve"> Laser Sound Effects, not yet </w:t>
+      </w:r>
+      <w:r>
+        <w:t>finalized</w:t>
+      </w:r>
+    </w:p>
+    <w:p>
+      <w:pPr>
+        <w:pStyle w:val="ListParagraph"/>
+        <w:numPr>
+          <w:ilvl w:val="0"/>
+          <w:numId w:val="2"/>
+        </w:numPr>
+        <w:spacing w:after="0"/>
+      </w:pPr>
+      <w:r>
+        <w:t>Implemented Alien hit sounds, not yet finalized</w:t>
+      </w:r>
+    </w:p>
+    <w:p>
+      <w:pPr>
+        <w:spacing w:after="0"/>
+      </w:pPr>
+      <w:r>
+        <w:rPr>
+          <w:b/>
+          <w:bCs/>
+          <w:u w:val="single"/>
+        </w:rPr>
+        <w:t>Documentation</w:t>
+      </w:r>
+    </w:p>
+    <w:p>
+      <w:pPr>
+        <w:pStyle w:val="ListParagraph"/>
+        <w:numPr>
+          <w:ilvl w:val="0"/>
+          <w:numId w:val="2"/>
+        </w:numPr>
+        <w:spacing w:after="0"/>
+      </w:pPr>
+      <w:r>
+        <w:t>Updated Version History</w:t>
+      </w:r>
+    </w:p>
+    <w:p>
+      <w:pPr>
+        <w:pStyle w:val="ListParagraph"/>
+        <w:numPr>
+          <w:ilvl w:val="0"/>
+          <w:numId w:val="2"/>
+        </w:numPr>
+        <w:spacing w:after="0"/>
+      </w:pPr>
+      <w:r>
+        <w:t xml:space="preserve">Expanded </w:t>
+      </w:r>
+      <w:r>
+        <w:t>Documentation</w:t>
+      </w:r>
+    </w:p>
+    <w:p>
+      <w:pPr>
+        <w:spacing w:after="0"/>
+      </w:pPr>
+    </w:p>
+    <w:p>
+      <w:pPr>
+        <w:pBdr>
+          <w:top w:val="nil"/>
+          <w:left w:val="nil"/>
+          <w:bottom w:val="nil"/>
+          <w:right w:val="nil"/>
+          <w:between w:val="nil"/>
+        </w:pBdr>
+        <w:spacing w:after="0"/>
+      </w:pPr>
+    </w:p>
+    <w:p>
+      <w:pPr>
+        <w:pBdr>
+          <w:top w:val="nil"/>
+          <w:left w:val="nil"/>
+          <w:bottom w:val="nil"/>
+          <w:right w:val="nil"/>
+          <w:between w:val="nil"/>
+        </w:pBdr>
+        <w:spacing w:after="0"/>
+      </w:pPr>
     </w:p>
     <w:p>
       <w:pPr>
@@ -1876,7 +2118,6 @@
           <w:sz w:val="24"/>
           <w:szCs w:val="24"/>
         </w:rPr>
-        <w:lastRenderedPageBreak/>
         <w:t>[This is the body of your video game design document.  You should add and delete sections as they pertain to your game’s design.]</w:t>
       </w:r>
     </w:p>
@@ -2446,6 +2687,7 @@
           <w:sz w:val="24"/>
           <w:szCs w:val="24"/>
         </w:rPr>
+        <w:lastRenderedPageBreak/>
         <w:t xml:space="preserve">Game World </w:t>
       </w:r>
     </w:p>
@@ -2987,7 +3229,6 @@
           <w:sz w:val="24"/>
           <w:szCs w:val="24"/>
         </w:rPr>
-        <w:lastRenderedPageBreak/>
         <w:t>Abilities</w:t>
       </w:r>
     </w:p>

</xml_diff>